<commit_message>
content: update 0005 (tranzitie juridica) #45
Reviewed-on: https://codeberg.org/group-meowing/website/pulls/45
Reviewed-by: Evie Ciobanu <eviefp@noreply.codeberg.org>
Co-authored-by: Octavia <octavia@0db.ro>
Co-committed-by: Octavia <octavia@0db.ro>
</commit_message>
<xml_diff>
--- a/docs/post/content/0005_model_cerere_legalizare.docx
+++ b/docs/post/content/0005_model_cerere_legalizare.docx
@@ -7,15 +7,16 @@
         <w:pStyle w:val="normal1"/>
         <w:spacing w:lineRule="auto" w:line="240" w:before="0" w:after="240"/>
         <w:rPr>
-          <w:lang w:val="ro-RO"/>
-        </w:rPr>
-      </w:pPr>
-      <w:r>
-        <w:rPr>
-          <w:rFonts w:eastAsia="Times New Roman" w:cs="Times New Roman" w:ascii="Times New Roman" w:hAnsi="Times New Roman"/>
-          <w:sz w:val="28"/>
-          <w:szCs w:val="28"/>
-          <w:lang w:val="ro-RO"/>
+          <w:b/>
+          <w:sz w:val="28"/>
+          <w:szCs w:val="28"/>
+        </w:rPr>
+      </w:pPr>
+      <w:r>
+        <w:rPr>
+          <w:rFonts w:eastAsia="Times New Roman" w:cs="Times New Roman" w:ascii="Times New Roman" w:hAnsi="Times New Roman"/>
+          <w:sz w:val="28"/>
+          <w:szCs w:val="28"/>
         </w:rPr>
         <w:t>Judecătoria …</w:t>
         <w:br/>
@@ -27,16 +28,18 @@
         <w:pStyle w:val="normal1"/>
         <w:spacing w:lineRule="auto" w:line="240" w:before="240" w:after="240"/>
         <w:rPr>
-          <w:lang w:val="ro-RO"/>
-        </w:rPr>
-      </w:pPr>
-      <w:r>
-        <w:rPr>
-          <w:rFonts w:eastAsia="Times New Roman" w:cs="Times New Roman" w:ascii="Times New Roman" w:hAnsi="Times New Roman"/>
-          <w:b/>
-          <w:sz w:val="28"/>
-          <w:szCs w:val="28"/>
-          <w:lang w:val="ro-RO"/>
+          <w:rFonts w:ascii="Times New Roman" w:hAnsi="Times New Roman" w:eastAsia="Times New Roman" w:cs="Times New Roman"/>
+          <w:b/>
+          <w:sz w:val="28"/>
+          <w:szCs w:val="28"/>
+        </w:rPr>
+      </w:pPr>
+      <w:r>
+        <w:rPr>
+          <w:rFonts w:eastAsia="Times New Roman" w:cs="Times New Roman" w:ascii="Times New Roman" w:hAnsi="Times New Roman"/>
+          <w:b/>
+          <w:sz w:val="28"/>
+          <w:szCs w:val="28"/>
         </w:rPr>
         <w:t xml:space="preserve"> </w:t>
       </w:r>
@@ -47,16 +50,18 @@
         <w:spacing w:lineRule="auto" w:line="240" w:before="240" w:after="240"/>
         <w:jc w:val="center"/>
         <w:rPr>
-          <w:lang w:val="ro-RO"/>
-        </w:rPr>
-      </w:pPr>
-      <w:r>
-        <w:rPr>
-          <w:rFonts w:eastAsia="Times New Roman" w:cs="Times New Roman" w:ascii="Times New Roman" w:hAnsi="Times New Roman"/>
-          <w:b/>
-          <w:sz w:val="28"/>
-          <w:szCs w:val="28"/>
-          <w:lang w:val="ro-RO"/>
+          <w:rFonts w:ascii="Times New Roman" w:hAnsi="Times New Roman" w:eastAsia="Times New Roman" w:cs="Times New Roman"/>
+          <w:b/>
+          <w:sz w:val="28"/>
+          <w:szCs w:val="28"/>
+        </w:rPr>
+      </w:pPr>
+      <w:r>
+        <w:rPr>
+          <w:rFonts w:eastAsia="Times New Roman" w:cs="Times New Roman" w:ascii="Times New Roman" w:hAnsi="Times New Roman"/>
+          <w:b/>
+          <w:sz w:val="28"/>
+          <w:szCs w:val="28"/>
         </w:rPr>
         <w:t>Domnule Președinte,</w:t>
       </w:r>
@@ -66,16 +71,18 @@
         <w:pStyle w:val="normal1"/>
         <w:spacing w:lineRule="auto" w:line="240" w:before="240" w:after="240"/>
         <w:rPr>
-          <w:lang w:val="ro-RO"/>
-        </w:rPr>
-      </w:pPr>
-      <w:r>
-        <w:rPr>
-          <w:rFonts w:eastAsia="Times New Roman" w:cs="Times New Roman" w:ascii="Times New Roman" w:hAnsi="Times New Roman"/>
-          <w:b/>
-          <w:sz w:val="28"/>
-          <w:szCs w:val="28"/>
-          <w:lang w:val="ro-RO"/>
+          <w:rFonts w:ascii="Times New Roman" w:hAnsi="Times New Roman" w:eastAsia="Times New Roman" w:cs="Times New Roman"/>
+          <w:b/>
+          <w:sz w:val="28"/>
+          <w:szCs w:val="28"/>
+        </w:rPr>
+      </w:pPr>
+      <w:r>
+        <w:rPr>
+          <w:rFonts w:eastAsia="Times New Roman" w:cs="Times New Roman" w:ascii="Times New Roman" w:hAnsi="Times New Roman"/>
+          <w:b/>
+          <w:sz w:val="28"/>
+          <w:szCs w:val="28"/>
         </w:rPr>
         <w:t xml:space="preserve"> </w:t>
       </w:r>
@@ -85,15 +92,17 @@
         <w:pStyle w:val="normal1"/>
         <w:spacing w:lineRule="auto" w:line="240" w:before="240" w:after="240"/>
         <w:rPr>
-          <w:lang w:val="ro-RO"/>
-        </w:rPr>
-      </w:pPr>
-      <w:r>
-        <w:rPr>
-          <w:rFonts w:eastAsia="Times New Roman" w:cs="Times New Roman" w:ascii="Times New Roman" w:hAnsi="Times New Roman"/>
-          <w:sz w:val="28"/>
-          <w:szCs w:val="28"/>
-          <w:lang w:val="ro-RO"/>
+          <w:rFonts w:ascii="Times New Roman" w:hAnsi="Times New Roman" w:eastAsia="Times New Roman" w:cs="Times New Roman"/>
+          <w:b/>
+          <w:sz w:val="28"/>
+          <w:szCs w:val="28"/>
+        </w:rPr>
+      </w:pPr>
+      <w:r>
+        <w:rPr>
+          <w:rFonts w:eastAsia="Times New Roman" w:cs="Times New Roman" w:ascii="Times New Roman" w:hAnsi="Times New Roman"/>
+          <w:sz w:val="28"/>
+          <w:szCs w:val="28"/>
         </w:rPr>
         <w:t xml:space="preserve">Subsemnatul … </w:t>
       </w:r>
@@ -103,7 +112,6 @@
           <w:color w:val="FF0000"/>
           <w:sz w:val="28"/>
           <w:szCs w:val="28"/>
-          <w:lang w:val="ro-RO"/>
         </w:rPr>
         <w:t xml:space="preserve">(nume din buletin întreg) </w:t>
       </w:r>
@@ -112,7 +120,6 @@
           <w:rFonts w:eastAsia="Times New Roman" w:cs="Times New Roman" w:ascii="Times New Roman" w:hAnsi="Times New Roman"/>
           <w:sz w:val="28"/>
           <w:szCs w:val="28"/>
-          <w:lang w:val="ro-RO"/>
         </w:rPr>
         <w:t>cu domiciliul în … , nr. telefon … , parte în dosarul nr … solicit eliberarea a …</w:t>
       </w:r>
@@ -122,7 +129,6 @@
           <w:color w:val="FF0000"/>
           <w:sz w:val="28"/>
           <w:szCs w:val="28"/>
-          <w:lang w:val="ro-RO"/>
         </w:rPr>
         <w:t>(număr)</w:t>
       </w:r>
@@ -131,7 +137,6 @@
           <w:rFonts w:eastAsia="Times New Roman" w:cs="Times New Roman" w:ascii="Times New Roman" w:hAnsi="Times New Roman"/>
           <w:sz w:val="28"/>
           <w:szCs w:val="28"/>
-          <w:lang w:val="ro-RO"/>
         </w:rPr>
         <w:t xml:space="preserve"> copii a </w:t>
       </w:r>
@@ -141,7 +146,6 @@
           <w:b/>
           <w:sz w:val="28"/>
           <w:szCs w:val="28"/>
-          <w:lang w:val="ro-RO"/>
         </w:rPr>
         <w:t>hotărârii judecătorești pronunțată în dosarul mai sus indicat, legalizate cu mențiunea definitivă și irevocabilă.</w:t>
       </w:r>
@@ -151,16 +155,17 @@
         <w:pStyle w:val="normal1"/>
         <w:spacing w:lineRule="auto" w:line="240" w:before="240" w:after="240"/>
         <w:rPr>
-          <w:lang w:val="ro-RO"/>
-        </w:rPr>
-      </w:pPr>
-      <w:r>
-        <w:rPr>
-          <w:rFonts w:eastAsia="Times New Roman" w:cs="Times New Roman" w:ascii="Times New Roman" w:hAnsi="Times New Roman"/>
-          <w:b/>
-          <w:sz w:val="28"/>
-          <w:szCs w:val="28"/>
-          <w:lang w:val="ro-RO"/>
+          <w:rFonts w:ascii="Times New Roman" w:hAnsi="Times New Roman" w:eastAsia="Times New Roman" w:cs="Times New Roman"/>
+          <w:sz w:val="28"/>
+          <w:szCs w:val="28"/>
+        </w:rPr>
+      </w:pPr>
+      <w:r>
+        <w:rPr>
+          <w:rFonts w:eastAsia="Times New Roman" w:cs="Times New Roman" w:ascii="Times New Roman" w:hAnsi="Times New Roman"/>
+          <w:b/>
+          <w:sz w:val="28"/>
+          <w:szCs w:val="28"/>
         </w:rPr>
         <w:t>Anexez:</w:t>
       </w:r>
@@ -169,7 +174,6 @@
           <w:rFonts w:eastAsia="Times New Roman" w:cs="Times New Roman" w:ascii="Times New Roman" w:hAnsi="Times New Roman"/>
           <w:sz w:val="28"/>
           <w:szCs w:val="28"/>
-          <w:lang w:val="ro-RO"/>
         </w:rPr>
         <w:t xml:space="preserve"> Dovada plății taxei judiciară de timbru  …….. lei.</w:t>
       </w:r>
@@ -182,15 +186,13 @@
           <w:rFonts w:ascii="Times New Roman" w:hAnsi="Times New Roman" w:eastAsia="Times New Roman" w:cs="Times New Roman"/>
           <w:sz w:val="28"/>
           <w:szCs w:val="28"/>
-          <w:lang w:val="ro-RO"/>
-        </w:rPr>
-      </w:pPr>
-      <w:r>
-        <w:rPr>
-          <w:rFonts w:eastAsia="Times New Roman" w:cs="Times New Roman" w:ascii="Times New Roman" w:hAnsi="Times New Roman"/>
-          <w:sz w:val="28"/>
-          <w:szCs w:val="28"/>
-          <w:lang w:val="ro-RO"/>
+        </w:rPr>
+      </w:pPr>
+      <w:r>
+        <w:rPr>
+          <w:rFonts w:eastAsia="Times New Roman" w:cs="Times New Roman" w:ascii="Times New Roman" w:hAnsi="Times New Roman"/>
+          <w:sz w:val="28"/>
+          <w:szCs w:val="28"/>
         </w:rPr>
       </w:r>
     </w:p>
@@ -200,15 +202,16 @@
         <w:spacing w:lineRule="auto" w:line="240" w:before="240" w:after="240"/>
         <w:ind w:firstLine="720"/>
         <w:rPr>
-          <w:lang w:val="ro-RO"/>
-        </w:rPr>
-      </w:pPr>
-      <w:r>
-        <w:rPr>
-          <w:rFonts w:eastAsia="Times New Roman" w:cs="Times New Roman" w:ascii="Times New Roman" w:hAnsi="Times New Roman"/>
-          <w:sz w:val="28"/>
-          <w:szCs w:val="28"/>
-          <w:lang w:val="ro-RO"/>
+          <w:rFonts w:ascii="Times New Roman" w:hAnsi="Times New Roman" w:eastAsia="Times New Roman" w:cs="Times New Roman"/>
+          <w:sz w:val="28"/>
+          <w:szCs w:val="28"/>
+        </w:rPr>
+      </w:pPr>
+      <w:r>
+        <w:rPr>
+          <w:rFonts w:eastAsia="Times New Roman" w:cs="Times New Roman" w:ascii="Times New Roman" w:hAnsi="Times New Roman"/>
+          <w:sz w:val="28"/>
+          <w:szCs w:val="28"/>
         </w:rPr>
         <w:t>Data</w:t>
         <w:tab/>
@@ -233,15 +236,13 @@
           <w:rFonts w:ascii="Times New Roman" w:hAnsi="Times New Roman" w:eastAsia="Times New Roman" w:cs="Times New Roman"/>
           <w:sz w:val="28"/>
           <w:szCs w:val="28"/>
-          <w:lang w:val="ro-RO"/>
-        </w:rPr>
-      </w:pPr>
-      <w:r>
-        <w:rPr>
-          <w:rFonts w:eastAsia="Times New Roman" w:cs="Times New Roman" w:ascii="Times New Roman" w:hAnsi="Times New Roman"/>
-          <w:sz w:val="28"/>
-          <w:szCs w:val="28"/>
-          <w:lang w:val="ro-RO"/>
+        </w:rPr>
+      </w:pPr>
+      <w:r>
+        <w:rPr>
+          <w:rFonts w:eastAsia="Times New Roman" w:cs="Times New Roman" w:ascii="Times New Roman" w:hAnsi="Times New Roman"/>
+          <w:sz w:val="28"/>
+          <w:szCs w:val="28"/>
         </w:rPr>
       </w:r>
     </w:p>
@@ -255,15 +256,13 @@
           <w:rFonts w:ascii="Times New Roman" w:hAnsi="Times New Roman" w:eastAsia="Times New Roman" w:cs="Times New Roman"/>
           <w:sz w:val="28"/>
           <w:szCs w:val="28"/>
-          <w:lang w:val="ro-RO"/>
-        </w:rPr>
-      </w:pPr>
-      <w:r>
-        <w:rPr>
-          <w:rFonts w:eastAsia="Times New Roman" w:cs="Times New Roman" w:ascii="Times New Roman" w:hAnsi="Times New Roman"/>
-          <w:sz w:val="28"/>
-          <w:szCs w:val="28"/>
-          <w:lang w:val="ro-RO"/>
+        </w:rPr>
+      </w:pPr>
+      <w:r>
+        <w:rPr>
+          <w:rFonts w:eastAsia="Times New Roman" w:cs="Times New Roman" w:ascii="Times New Roman" w:hAnsi="Times New Roman"/>
+          <w:sz w:val="28"/>
+          <w:szCs w:val="28"/>
         </w:rPr>
       </w:r>
     </w:p>
@@ -274,15 +273,16 @@
         <w:ind w:firstLine="720" w:left="2880"/>
         <w:jc w:val="right"/>
         <w:rPr>
-          <w:lang w:val="ro-RO"/>
-        </w:rPr>
-      </w:pPr>
-      <w:r>
-        <w:rPr>
-          <w:rFonts w:eastAsia="Times New Roman" w:cs="Times New Roman" w:ascii="Times New Roman" w:hAnsi="Times New Roman"/>
-          <w:sz w:val="28"/>
-          <w:szCs w:val="28"/>
-          <w:lang w:val="ro-RO"/>
+          <w:rFonts w:ascii="Times New Roman" w:hAnsi="Times New Roman" w:eastAsia="Times New Roman" w:cs="Times New Roman"/>
+          <w:sz w:val="28"/>
+          <w:szCs w:val="28"/>
+        </w:rPr>
+      </w:pPr>
+      <w:r>
+        <w:rPr>
+          <w:rFonts w:eastAsia="Times New Roman" w:cs="Times New Roman" w:ascii="Times New Roman" w:hAnsi="Times New Roman"/>
+          <w:sz w:val="28"/>
+          <w:szCs w:val="28"/>
         </w:rPr>
         <w:t xml:space="preserve">  </w:t>
       </w:r>
@@ -291,7 +291,6 @@
           <w:rFonts w:eastAsia="Times New Roman" w:cs="Times New Roman" w:ascii="Times New Roman" w:hAnsi="Times New Roman"/>
           <w:sz w:val="28"/>
           <w:szCs w:val="28"/>
-          <w:lang w:val="ro-RO"/>
         </w:rPr>
         <w:tab/>
       </w:r>
@@ -302,23 +301,41 @@
         <w:spacing w:lineRule="auto" w:line="240" w:before="240" w:after="240"/>
         <w:jc w:val="center"/>
         <w:rPr>
-          <w:lang w:val="ro-RO"/>
-        </w:rPr>
-      </w:pPr>
-      <w:r>
-        <w:rPr>
-          <w:rFonts w:eastAsia="Times New Roman" w:cs="Times New Roman" w:ascii="Times New Roman" w:hAnsi="Times New Roman"/>
-          <w:b/>
-          <w:sz w:val="28"/>
-          <w:szCs w:val="28"/>
-          <w:lang w:val="ro-RO"/>
+          <w:rFonts w:ascii="Times New Roman" w:hAnsi="Times New Roman" w:eastAsia="Times New Roman" w:cs="Times New Roman"/>
+          <w:b/>
+          <w:color w:val="993300"/>
+          <w:sz w:val="28"/>
+          <w:szCs w:val="28"/>
+        </w:rPr>
+      </w:pPr>
+      <w:r>
+        <w:rPr>
+          <w:rFonts w:eastAsia="Times New Roman" w:cs="Times New Roman" w:ascii="Times New Roman" w:hAnsi="Times New Roman"/>
+          <w:b/>
+          <w:sz w:val="28"/>
+          <w:szCs w:val="28"/>
         </w:rPr>
         <w:t>Domnului Președinte al …</w:t>
+      </w:r>
+    </w:p>
+    <w:p>
+      <w:pPr>
+        <w:pStyle w:val="normal1"/>
+        <w:rPr>
+          <w:sz w:val="28"/>
+          <w:szCs w:val="28"/>
+        </w:rPr>
+      </w:pPr>
+      <w:r>
+        <w:rPr>
+          <w:sz w:val="28"/>
+          <w:szCs w:val="28"/>
+        </w:rPr>
       </w:r>
     </w:p>
     <w:sectPr>
       <w:type w:val="nextPage"/>
-      <w:pgSz w:w="16834" w:h="23818"/>
+      <w:pgSz w:w="12240" w:h="15840"/>
       <w:pgMar w:left="1440" w:right="1440" w:gutter="0" w:header="0" w:top="1440" w:footer="0" w:bottom="1440"/>
       <w:pgNumType w:start="1" w:fmt="decimal"/>
       <w:formProt w:val="false"/>
@@ -351,7 +368,6 @@
     <w:qFormat/>
     <w:pPr>
       <w:widowControl/>
-      <w:suppressAutoHyphens w:val="true"/>
       <w:bidi w:val="0"/>
       <w:spacing w:lineRule="auto" w:line="276" w:before="0" w:after="0"/>
       <w:jc w:val="left"/>
@@ -531,7 +547,6 @@
     <w:qFormat/>
     <w:pPr>
       <w:widowControl/>
-      <w:suppressAutoHyphens w:val="true"/>
       <w:bidi w:val="0"/>
       <w:spacing w:lineRule="auto" w:line="276" w:before="0" w:after="0"/>
       <w:jc w:val="left"/>

</xml_diff>